<commit_message>
modified pvcs tag - can't easily ship security stuff in the version 73 onwards until full fix is installed and tested.
git-svn-id: svn://127.0.0.1/Core@7352 17c802ae-cbca-534c-9e8e-6d19a4926c45
</commit_message>
<xml_diff>
--- a/trunk/doc/readme_nm_4500_fix17.docx
+++ b/trunk/doc/readme_nm_4500_fix17.docx
@@ -1575,7 +1575,7 @@
                 <w:sz w:val="16"/>
                 <w:szCs w:val="16"/>
               </w:rPr>
-              <w:t>74</w:t>
+              <w:t>71.1.0</w:t>
             </w:r>
           </w:p>
         </w:tc>
@@ -1691,6 +1691,8 @@
           <w:szCs w:val="18"/>
         </w:rPr>
       </w:pPr>
+      <w:bookmarkStart w:id="0" w:name="_GoBack"/>
+      <w:bookmarkEnd w:id="0"/>
     </w:p>
     <w:p>
       <w:pPr>
@@ -2150,8 +2152,6 @@
               </w:rPr>
               <w:t>0112099</w:t>
             </w:r>
-            <w:bookmarkStart w:id="0" w:name="_GoBack"/>
-            <w:bookmarkEnd w:id="0"/>
           </w:p>
         </w:tc>
         <w:tc>

</xml_diff>